<commit_message>
TS 1. PP Tamil final 13/10/2021
</commit_message>
<xml_diff>
--- a/TS-Padam/TS-1.3/TS 1.3 Tamil Pada Paatam Corrections.docx
+++ b/TS-Padam/TS-1.3/TS 1.3 Tamil Pada Paatam Corrections.docx
@@ -32,7 +32,18 @@
           <w:szCs w:val="32"/>
           <w:u w:val="single"/>
         </w:rPr>
-        <w:t>– TS 1</w:t>
+        <w:t xml:space="preserve">– TS </w:t>
+      </w:r>
+      <w:proofErr w:type="gramStart"/>
+      <w:r>
+        <w:rPr>
+          <w:b/>
+          <w:bCs/>
+          <w:sz w:val="32"/>
+          <w:szCs w:val="32"/>
+          <w:u w:val="single"/>
+        </w:rPr>
+        <w:t>1</w:t>
       </w:r>
       <w:r>
         <w:rPr>
@@ -64,6 +75,7 @@
         </w:rPr>
         <w:t>Tamil</w:t>
       </w:r>
+      <w:proofErr w:type="gramEnd"/>
       <w:r>
         <w:rPr>
           <w:b/>
@@ -121,18 +133,32 @@
         <w:spacing w:before="0" w:line="240" w:lineRule="auto"/>
         <w:jc w:val="center"/>
         <w:rPr>
-          <w:bCs/>
-          <w:sz w:val="32"/>
-          <w:szCs w:val="32"/>
+          <w:b/>
+          <w:szCs w:val="24"/>
         </w:rPr>
       </w:pPr>
       <w:r>
         <w:rPr>
-          <w:bCs/>
-          <w:sz w:val="32"/>
-          <w:szCs w:val="32"/>
+          <w:b/>
+          <w:szCs w:val="24"/>
         </w:rPr>
-        <w:t>(ignore those which are already incorporated in your book’s version and date)</w:t>
+        <w:t>(</w:t>
+      </w:r>
+      <w:proofErr w:type="gramStart"/>
+      <w:r>
+        <w:rPr>
+          <w:b/>
+          <w:szCs w:val="24"/>
+        </w:rPr>
+        <w:t>ignore</w:t>
+      </w:r>
+      <w:proofErr w:type="gramEnd"/>
+      <w:r>
+        <w:rPr>
+          <w:b/>
+          <w:szCs w:val="24"/>
+        </w:rPr>
+        <w:t xml:space="preserve"> those which are already incorporated in your book’s version and date)</w:t>
       </w:r>
     </w:p>
     <w:tbl>
@@ -164,12 +190,16 @@
               <w:spacing w:before="0" w:line="240" w:lineRule="auto"/>
               <w:jc w:val="center"/>
               <w:rPr>
+                <w:b/>
+                <w:bCs/>
                 <w:sz w:val="32"/>
                 <w:szCs w:val="32"/>
               </w:rPr>
             </w:pPr>
             <w:r>
               <w:rPr>
+                <w:b/>
+                <w:bCs/>
                 <w:sz w:val="32"/>
                 <w:szCs w:val="32"/>
               </w:rPr>
@@ -181,12 +211,16 @@
               <w:spacing w:before="0" w:line="240" w:lineRule="auto"/>
               <w:jc w:val="center"/>
               <w:rPr>
+                <w:b/>
+                <w:bCs/>
                 <w:sz w:val="32"/>
                 <w:szCs w:val="32"/>
               </w:rPr>
             </w:pPr>
             <w:r>
               <w:rPr>
+                <w:b/>
+                <w:bCs/>
                 <w:sz w:val="32"/>
                 <w:szCs w:val="32"/>
               </w:rPr>
@@ -203,12 +237,16 @@
               <w:spacing w:before="0" w:line="240" w:lineRule="auto"/>
               <w:jc w:val="center"/>
               <w:rPr>
+                <w:b/>
+                <w:bCs/>
                 <w:sz w:val="32"/>
                 <w:szCs w:val="32"/>
               </w:rPr>
             </w:pPr>
             <w:r>
               <w:rPr>
+                <w:b/>
+                <w:bCs/>
                 <w:sz w:val="32"/>
                 <w:szCs w:val="32"/>
               </w:rPr>
@@ -226,12 +264,16 @@
               <w:ind w:right="-18"/>
               <w:jc w:val="center"/>
               <w:rPr>
+                <w:b/>
+                <w:bCs/>
                 <w:sz w:val="32"/>
                 <w:szCs w:val="32"/>
               </w:rPr>
             </w:pPr>
             <w:r>
               <w:rPr>
+                <w:b/>
+                <w:bCs/>
                 <w:sz w:val="32"/>
                 <w:szCs w:val="32"/>
               </w:rPr>
@@ -820,7 +862,18 @@
           <w:szCs w:val="32"/>
           <w:u w:val="single"/>
         </w:rPr>
-        <w:t>– TS 1</w:t>
+        <w:t xml:space="preserve">– TS </w:t>
+      </w:r>
+      <w:proofErr w:type="gramStart"/>
+      <w:r>
+        <w:rPr>
+          <w:b/>
+          <w:bCs/>
+          <w:sz w:val="32"/>
+          <w:szCs w:val="32"/>
+          <w:u w:val="single"/>
+        </w:rPr>
+        <w:t>1</w:t>
       </w:r>
       <w:r>
         <w:rPr>
@@ -850,7 +903,18 @@
           <w:szCs w:val="32"/>
           <w:u w:val="single"/>
         </w:rPr>
-        <w:t xml:space="preserve">Tamil </w:t>
+        <w:t>Tamil</w:t>
+      </w:r>
+      <w:proofErr w:type="gramEnd"/>
+      <w:r>
+        <w:rPr>
+          <w:b/>
+          <w:bCs/>
+          <w:sz w:val="32"/>
+          <w:szCs w:val="32"/>
+          <w:u w:val="single"/>
+        </w:rPr>
+        <w:t xml:space="preserve"> </w:t>
       </w:r>
       <w:r>
         <w:rPr>
@@ -909,7 +973,25 @@
           <w:sz w:val="32"/>
           <w:szCs w:val="32"/>
         </w:rPr>
-        <w:t>(ignore those which are already incorporated in your book’s version and date)</w:t>
+        <w:t>(</w:t>
+      </w:r>
+      <w:proofErr w:type="gramStart"/>
+      <w:r>
+        <w:rPr>
+          <w:bCs/>
+          <w:sz w:val="32"/>
+          <w:szCs w:val="32"/>
+        </w:rPr>
+        <w:t>ignore</w:t>
+      </w:r>
+      <w:proofErr w:type="gramEnd"/>
+      <w:r>
+        <w:rPr>
+          <w:bCs/>
+          <w:sz w:val="32"/>
+          <w:szCs w:val="32"/>
+        </w:rPr>
+        <w:t xml:space="preserve"> those which are already incorporated in your book’s version and date)</w:t>
       </w:r>
     </w:p>
     <w:tbl>
@@ -2502,7 +2584,18 @@
           <w:szCs w:val="32"/>
           <w:u w:val="single"/>
         </w:rPr>
-        <w:t>– TS 1</w:t>
+        <w:t xml:space="preserve">– TS </w:t>
+      </w:r>
+      <w:proofErr w:type="gramStart"/>
+      <w:r>
+        <w:rPr>
+          <w:b/>
+          <w:bCs/>
+          <w:sz w:val="32"/>
+          <w:szCs w:val="32"/>
+          <w:u w:val="single"/>
+        </w:rPr>
+        <w:t>1</w:t>
       </w:r>
       <w:r>
         <w:rPr>
@@ -2534,6 +2627,7 @@
         </w:rPr>
         <w:t>Tamil</w:t>
       </w:r>
+      <w:proofErr w:type="gramEnd"/>
       <w:r>
         <w:rPr>
           <w:b/>
@@ -2608,7 +2702,33 @@
           <w:highlight w:val="yellow"/>
           <w:u w:val="single"/>
         </w:rPr>
-        <w:t>(No additional corrections afer June 30,2020)</w:t>
+        <w:t xml:space="preserve">(No additional corrections </w:t>
+      </w:r>
+      <w:proofErr w:type="spellStart"/>
+      <w:r>
+        <w:rPr>
+          <w:b/>
+          <w:bCs/>
+          <w:color w:val="FF0000"/>
+          <w:sz w:val="32"/>
+          <w:szCs w:val="32"/>
+          <w:highlight w:val="yellow"/>
+          <w:u w:val="single"/>
+        </w:rPr>
+        <w:t>afer</w:t>
+      </w:r>
+      <w:proofErr w:type="spellEnd"/>
+      <w:r>
+        <w:rPr>
+          <w:b/>
+          <w:bCs/>
+          <w:color w:val="FF0000"/>
+          <w:sz w:val="32"/>
+          <w:szCs w:val="32"/>
+          <w:highlight w:val="yellow"/>
+          <w:u w:val="single"/>
+        </w:rPr>
+        <w:t xml:space="preserve"> June 30,2020)</w:t>
       </w:r>
     </w:p>
     <w:p>
@@ -2628,7 +2748,25 @@
           <w:szCs w:val="28"/>
         </w:rPr>
         <w:lastRenderedPageBreak/>
-        <w:t>(ignore those which are already incorporated in your book’s version and date)</w:t>
+        <w:t>(</w:t>
+      </w:r>
+      <w:proofErr w:type="gramStart"/>
+      <w:r>
+        <w:rPr>
+          <w:b/>
+          <w:sz w:val="28"/>
+          <w:szCs w:val="28"/>
+        </w:rPr>
+        <w:t>ignore</w:t>
+      </w:r>
+      <w:proofErr w:type="gramEnd"/>
+      <w:r>
+        <w:rPr>
+          <w:b/>
+          <w:sz w:val="28"/>
+          <w:szCs w:val="28"/>
+        </w:rPr>
+        <w:t xml:space="preserve"> those which are already incorporated in your book’s version and date)</w:t>
       </w:r>
     </w:p>
     <w:tbl>
@@ -6598,7 +6736,23 @@
           <w:b/>
           <w:bCs/>
         </w:rPr>
-        <w:t>(ignore those which are already incorporated in your book’s version and date)</w:t>
+        <w:t>(</w:t>
+      </w:r>
+      <w:proofErr w:type="gramStart"/>
+      <w:r>
+        <w:rPr>
+          <w:b/>
+          <w:bCs/>
+        </w:rPr>
+        <w:t>ignore</w:t>
+      </w:r>
+      <w:proofErr w:type="gramEnd"/>
+      <w:r>
+        <w:rPr>
+          <w:b/>
+          <w:bCs/>
+        </w:rPr>
+        <w:t xml:space="preserve"> those which are already incorporated in your book’s version and date)</w:t>
       </w:r>
     </w:p>
     <w:tbl>
@@ -6893,6 +7047,7 @@
               </w:rPr>
               <w:t>விஷ்மா</w:t>
             </w:r>
+            <w:proofErr w:type="spellStart"/>
             <w:r>
               <w:rPr>
                 <w:rFonts w:ascii="BRH Devanagari Extra" w:hAnsi="BRH Devanagari Extra"/>
@@ -6902,6 +7057,7 @@
               </w:rPr>
               <w:t>óè</w:t>
             </w:r>
+            <w:proofErr w:type="spellEnd"/>
             <w:r>
               <w:rPr>
                 <w:rFonts w:ascii="BRH Tamil Tab Extra" w:hAnsi="BRH Tamil Tab Extra"/>
@@ -7052,6 +7208,7 @@
               </w:rPr>
               <w:t>விஷ்மா</w:t>
             </w:r>
+            <w:proofErr w:type="spellStart"/>
             <w:r>
               <w:rPr>
                 <w:rFonts w:ascii="BRH Devanagari Extra" w:hAnsi="BRH Devanagari Extra"/>
@@ -7061,6 +7218,7 @@
               </w:rPr>
               <w:t>óè</w:t>
             </w:r>
+            <w:proofErr w:type="spellEnd"/>
             <w:r>
               <w:rPr>
                 <w:rFonts w:ascii="BRH Tamil Tab Extra" w:hAnsi="BRH Tamil Tab Extra"/>
@@ -9242,7 +9400,23 @@
           <w:b/>
           <w:bCs/>
         </w:rPr>
-        <w:t>(ignore those which are already incorporated in your book’s version and date)</w:t>
+        <w:t>(</w:t>
+      </w:r>
+      <w:proofErr w:type="gramStart"/>
+      <w:r>
+        <w:rPr>
+          <w:b/>
+          <w:bCs/>
+        </w:rPr>
+        <w:t>ignore</w:t>
+      </w:r>
+      <w:proofErr w:type="gramEnd"/>
+      <w:r>
+        <w:rPr>
+          <w:b/>
+          <w:bCs/>
+        </w:rPr>
+        <w:t xml:space="preserve"> those which are already incorporated in your book’s version and date)</w:t>
       </w:r>
     </w:p>
     <w:tbl>
@@ -9373,7 +9547,27 @@
                 <w:szCs w:val="32"/>
                 <w:lang w:bidi="ta-IN"/>
               </w:rPr>
-              <w:t>TS 1.3.8.1 Panchati 14 Padam 11</w:t>
+              <w:t xml:space="preserve">TS 1.3.8.1 </w:t>
+            </w:r>
+            <w:proofErr w:type="spellStart"/>
+            <w:r>
+              <w:rPr>
+                <w:rFonts w:ascii="Latha" w:hAnsi="Latha" w:cs="Latha"/>
+                <w:sz w:val="32"/>
+                <w:szCs w:val="32"/>
+                <w:lang w:bidi="ta-IN"/>
+              </w:rPr>
+              <w:t>Panchati</w:t>
+            </w:r>
+            <w:proofErr w:type="spellEnd"/>
+            <w:r>
+              <w:rPr>
+                <w:rFonts w:ascii="Latha" w:hAnsi="Latha" w:cs="Latha"/>
+                <w:sz w:val="32"/>
+                <w:szCs w:val="32"/>
+                <w:lang w:bidi="ta-IN"/>
+              </w:rPr>
+              <w:t xml:space="preserve"> 14 Padam 11</w:t>
             </w:r>
           </w:p>
         </w:tc>
@@ -9759,7 +9953,31 @@
                 <w:szCs w:val="32"/>
                 <w:lang w:bidi="ta-IN"/>
               </w:rPr>
-              <w:t>(No visargam before vowel deleted)</w:t>
+              <w:t xml:space="preserve">(No </w:t>
+            </w:r>
+            <w:proofErr w:type="spellStart"/>
+            <w:r>
+              <w:rPr>
+                <w:rFonts w:ascii="Latha" w:hAnsi="Latha" w:cs="Latha"/>
+                <w:b/>
+                <w:bCs/>
+                <w:sz w:val="32"/>
+                <w:szCs w:val="32"/>
+                <w:lang w:bidi="ta-IN"/>
+              </w:rPr>
+              <w:t>visargam</w:t>
+            </w:r>
+            <w:proofErr w:type="spellEnd"/>
+            <w:r>
+              <w:rPr>
+                <w:rFonts w:ascii="Latha" w:hAnsi="Latha" w:cs="Latha"/>
+                <w:b/>
+                <w:bCs/>
+                <w:sz w:val="32"/>
+                <w:szCs w:val="32"/>
+                <w:lang w:bidi="ta-IN"/>
+              </w:rPr>
+              <w:t xml:space="preserve"> before vowel deleted)</w:t>
             </w:r>
           </w:p>
         </w:tc>
@@ -9786,7 +10004,27 @@
                 <w:szCs w:val="32"/>
                 <w:lang w:bidi="ta-IN"/>
               </w:rPr>
-              <w:t>TS 1.3.13.1 Panchati 22 padam 44</w:t>
+              <w:t xml:space="preserve">TS 1.3.13.1 </w:t>
+            </w:r>
+            <w:proofErr w:type="spellStart"/>
+            <w:r>
+              <w:rPr>
+                <w:rFonts w:ascii="Latha" w:hAnsi="Latha" w:cs="Latha"/>
+                <w:sz w:val="32"/>
+                <w:szCs w:val="32"/>
+                <w:lang w:bidi="ta-IN"/>
+              </w:rPr>
+              <w:t>Panchati</w:t>
+            </w:r>
+            <w:proofErr w:type="spellEnd"/>
+            <w:r>
+              <w:rPr>
+                <w:rFonts w:ascii="Latha" w:hAnsi="Latha" w:cs="Latha"/>
+                <w:sz w:val="32"/>
+                <w:szCs w:val="32"/>
+                <w:lang w:bidi="ta-IN"/>
+              </w:rPr>
+              <w:t xml:space="preserve"> 22 padam 44</w:t>
             </w:r>
           </w:p>
         </w:tc>
@@ -10105,7 +10343,25 @@
                 <w:szCs w:val="28"/>
               </w:rPr>
               <w:br/>
-              <w:t>(add visargam)</w:t>
+              <w:t xml:space="preserve">(add </w:t>
+            </w:r>
+            <w:proofErr w:type="spellStart"/>
+            <w:r>
+              <w:rPr>
+                <w:rFonts w:ascii="Latha" w:hAnsi="Latha" w:cs="Latha"/>
+                <w:sz w:val="28"/>
+                <w:szCs w:val="28"/>
+              </w:rPr>
+              <w:t>visargam</w:t>
+            </w:r>
+            <w:proofErr w:type="spellEnd"/>
+            <w:r>
+              <w:rPr>
+                <w:rFonts w:ascii="Latha" w:hAnsi="Latha" w:cs="Latha"/>
+                <w:sz w:val="28"/>
+                <w:szCs w:val="28"/>
+              </w:rPr>
+              <w:t>)</w:t>
             </w:r>
           </w:p>
         </w:tc>
@@ -10697,7 +10953,23 @@
           <w:b/>
           <w:bCs/>
         </w:rPr>
-        <w:t>(ignore those which are already incorporated in your book’s version and date)</w:t>
+        <w:t>(</w:t>
+      </w:r>
+      <w:proofErr w:type="gramStart"/>
+      <w:r>
+        <w:rPr>
+          <w:b/>
+          <w:bCs/>
+        </w:rPr>
+        <w:t>ignore</w:t>
+      </w:r>
+      <w:proofErr w:type="gramEnd"/>
+      <w:r>
+        <w:rPr>
+          <w:b/>
+          <w:bCs/>
+        </w:rPr>
+        <w:t xml:space="preserve"> those which are already incorporated in your book’s version and date)</w:t>
       </w:r>
     </w:p>
     <w:tbl>
@@ -13301,6 +13573,7 @@
     <w:lsdException w:name="HTML Sample" w:semiHidden="1" w:unhideWhenUsed="1"/>
     <w:lsdException w:name="HTML Typewriter" w:semiHidden="1" w:unhideWhenUsed="1"/>
     <w:lsdException w:name="HTML Variable" w:semiHidden="1" w:unhideWhenUsed="1"/>
+    <w:lsdException w:name="Normal Table" w:semiHidden="1" w:unhideWhenUsed="1"/>
     <w:lsdException w:name="annotation subject" w:semiHidden="1" w:unhideWhenUsed="1"/>
     <w:lsdException w:name="No List" w:semiHidden="1" w:unhideWhenUsed="1"/>
     <w:lsdException w:name="Outline List 1" w:semiHidden="1" w:unhideWhenUsed="1"/>
@@ -13343,8 +13616,11 @@
     <w:lsdException w:name="Table Contemporary" w:semiHidden="1" w:unhideWhenUsed="1"/>
     <w:lsdException w:name="Table Elegant" w:semiHidden="1" w:unhideWhenUsed="1"/>
     <w:lsdException w:name="Table Professional" w:semiHidden="1" w:unhideWhenUsed="1"/>
+    <w:lsdException w:name="Table Subtle 1" w:semiHidden="1" w:unhideWhenUsed="1"/>
     <w:lsdException w:name="Table Subtle 2" w:semiHidden="1" w:unhideWhenUsed="1"/>
     <w:lsdException w:name="Table Web 1" w:semiHidden="1" w:unhideWhenUsed="1"/>
+    <w:lsdException w:name="Table Web 2" w:semiHidden="1" w:unhideWhenUsed="1"/>
+    <w:lsdException w:name="Table Web 3" w:semiHidden="1" w:unhideWhenUsed="1"/>
     <w:lsdException w:name="Balloon Text" w:semiHidden="1" w:unhideWhenUsed="1"/>
     <w:lsdException w:name="Table Grid" w:uiPriority="59"/>
     <w:lsdException w:name="Table Theme" w:semiHidden="1" w:unhideWhenUsed="1"/>

</xml_diff>